<commit_message>
latest report update to fix links
</commit_message>
<xml_diff>
--- a/Reports/Progress report 8 TRC ABT MSE Phase November 2017.docx
+++ b/Reports/Progress report 8 TRC ABT MSE Phase November 2017.docx
@@ -304,25 +304,7 @@
           <w:color w:val="000000"/>
           <w:sz w:val="24"/>
         </w:rPr>
-        <w:t xml:space="preserve">The ABT-MSE documentation has been improved to </w:t>
-      </w:r>
-      <w:bookmarkStart w:id="0" w:name="_GoBack"/>
-      <w:r>
-        <w:rPr>
-          <w:rFonts w:ascii="Cambria" w:eastAsia="Cambria" w:hAnsi="Cambria" w:cs="Cambria"/>
-          <w:color w:val="000000"/>
-          <w:sz w:val="24"/>
-        </w:rPr>
-        <w:t xml:space="preserve">facilitate </w:t>
-      </w:r>
-      <w:bookmarkEnd w:id="0"/>
-      <w:r>
-        <w:rPr>
-          <w:rFonts w:ascii="Cambria" w:eastAsia="Cambria" w:hAnsi="Cambria" w:cs="Cambria"/>
-          <w:color w:val="000000"/>
-          <w:sz w:val="24"/>
-        </w:rPr>
-        <w:t>easier adoption by stakeholders.</w:t>
+        <w:t>The ABT-MSE documentation has been improved to facilitate easier adoption by stakeholders.</w:t>
       </w:r>
     </w:p>
     <w:p>
@@ -1805,19 +1787,7 @@
         <w:rPr>
           <w:rFonts w:ascii="Calibri" w:eastAsia="Calibri" w:hAnsi="Calibri" w:cs="Calibri"/>
         </w:rPr>
-        <w:t xml:space="preserve">The purpose of progress report </w:t>
-      </w:r>
-      <w:r>
-        <w:rPr>
-          <w:rFonts w:ascii="Calibri" w:eastAsia="Calibri" w:hAnsi="Calibri" w:cs="Calibri"/>
-        </w:rPr>
-        <w:t>8</w:t>
-      </w:r>
-      <w:r>
-        <w:rPr>
-          <w:rFonts w:ascii="Calibri" w:eastAsia="Calibri" w:hAnsi="Calibri" w:cs="Calibri"/>
-        </w:rPr>
-        <w:t xml:space="preserve"> is to address deliverable </w:t>
+        <w:t xml:space="preserve">The purpose of progress report 8 is to address deliverable </w:t>
       </w:r>
       <w:proofErr w:type="spellStart"/>
       <w:r>
@@ -2351,12 +2321,38 @@
                 <w:b/>
               </w:rPr>
             </w:pPr>
-            <w:r>
-              <w:rPr>
-                <w:rFonts w:ascii="Calibri" w:eastAsia="Calibri" w:hAnsi="Calibri" w:cs="Calibri"/>
-              </w:rPr>
-              <w:t>https://github.com/ICCAT/GBYP-MetaDB</w:t>
-            </w:r>
+            <w:hyperlink r:id="rId8" w:history="1">
+              <w:r>
+                <w:rPr>
+                  <w:rStyle w:val="Hyperlink"/>
+                  <w:rFonts w:ascii="Calibri" w:eastAsia="Calibri" w:hAnsi="Calibri" w:cs="Calibri"/>
+                </w:rPr>
+                <w:t>https://drive.google.com/open?id=0B0</w:t>
+              </w:r>
+              <w:bookmarkStart w:id="0" w:name="_GoBack"/>
+              <w:bookmarkEnd w:id="0"/>
+              <w:r>
+                <w:rPr>
+                  <w:rStyle w:val="Hyperlink"/>
+                  <w:rFonts w:ascii="Calibri" w:eastAsia="Calibri" w:hAnsi="Calibri" w:cs="Calibri"/>
+                </w:rPr>
+                <w:t>TXcs-MLRl3anc2Sjc0Yj</w:t>
+              </w:r>
+              <w:r>
+                <w:rPr>
+                  <w:rStyle w:val="Hyperlink"/>
+                  <w:rFonts w:ascii="Calibri" w:eastAsia="Calibri" w:hAnsi="Calibri" w:cs="Calibri"/>
+                </w:rPr>
+                <w:t>k</w:t>
+              </w:r>
+              <w:r>
+                <w:rPr>
+                  <w:rStyle w:val="Hyperlink"/>
+                  <w:rFonts w:ascii="Calibri" w:eastAsia="Calibri" w:hAnsi="Calibri" w:cs="Calibri"/>
+                </w:rPr>
+                <w:t>1ZTA</w:t>
+              </w:r>
+            </w:hyperlink>
           </w:p>
         </w:tc>
       </w:tr>
@@ -3571,17 +3567,6 @@
               </w:rPr>
               <w:t xml:space="preserve">Work with other to update and maintain the meta database of the available bluefin data and knowledge </w:t>
             </w:r>
-            <w:hyperlink r:id="rId8">
-              <w:r>
-                <w:rPr>
-                  <w:rFonts w:ascii="Calibri" w:eastAsia="Calibri" w:hAnsi="Calibri" w:cs="Calibri"/>
-                  <w:color w:val="0000FF"/>
-                  <w:sz w:val="20"/>
-                  <w:u w:val="single"/>
-                </w:rPr>
-                <w:t>https://github.com/ICCAT/GBYP-MetaDB</w:t>
-              </w:r>
-            </w:hyperlink>
           </w:p>
         </w:tc>
         <w:tc>
@@ -3616,41 +3601,16 @@
               <w:t>The meta database has been made publically available and editable</w:t>
             </w:r>
             <w:r>
-              <w:rPr>
-                <w:rFonts w:ascii="Calibri" w:eastAsia="Calibri" w:hAnsi="Calibri" w:cs="Calibri"/>
-                <w:sz w:val="20"/>
-              </w:rPr>
               <w:t xml:space="preserve"> </w:t>
             </w:r>
-            <w:hyperlink r:id="rId9">
+            <w:hyperlink r:id="rId9" w:history="1">
               <w:r>
                 <w:rPr>
+                  <w:rStyle w:val="Hyperlink"/>
                   <w:rFonts w:ascii="Calibri" w:eastAsia="Calibri" w:hAnsi="Calibri" w:cs="Calibri"/>
-                  <w:color w:val="0000FF"/>
                   <w:sz w:val="20"/>
-                  <w:u w:val="single"/>
                 </w:rPr>
-                <w:t xml:space="preserve">https://docs.google.com/spreadsheets/d/ 13pFaM3BTnzQ1BNQGoYn4O2n1IeD18V3VTbN9Hv7139U/ </w:t>
-              </w:r>
-              <w:proofErr w:type="spellStart"/>
-              <w:r>
-                <w:rPr>
-                  <w:rFonts w:ascii="Calibri" w:eastAsia="Calibri" w:hAnsi="Calibri" w:cs="Calibri"/>
-                  <w:color w:val="0000FF"/>
-                  <w:sz w:val="20"/>
-                  <w:u w:val="single"/>
-                </w:rPr>
-                <w:t>edit#gid</w:t>
-              </w:r>
-              <w:proofErr w:type="spellEnd"/>
-              <w:r>
-                <w:rPr>
-                  <w:rFonts w:ascii="Calibri" w:eastAsia="Calibri" w:hAnsi="Calibri" w:cs="Calibri"/>
-                  <w:color w:val="0000FF"/>
-                  <w:sz w:val="20"/>
-                  <w:u w:val="single"/>
-                </w:rPr>
-                <w:t>=1352276725</w:t>
+                <w:t>https://drive.google.com/open?id=0B0TXcs-MLRl3anc2Sjc0Yjk1ZTA</w:t>
               </w:r>
             </w:hyperlink>
           </w:p>
@@ -6006,6 +5966,18 @@
       <w:contextualSpacing/>
     </w:pPr>
   </w:style>
+  <w:style w:type="character" w:styleId="UnresolvedMention">
+    <w:name w:val="Unresolved Mention"/>
+    <w:basedOn w:val="DefaultParagraphFont"/>
+    <w:uiPriority w:val="99"/>
+    <w:semiHidden/>
+    <w:unhideWhenUsed/>
+    <w:rsid w:val="00D2693D"/>
+    <w:rPr>
+      <w:color w:val="808080"/>
+      <w:shd w:val="clear" w:color="auto" w:fill="E6E6E6"/>
+    </w:rPr>
+  </w:style>
 </w:styles>
 </file>
 
@@ -6275,7 +6247,7 @@
 </file>
 
 <file path=customXml/itemProps1.xml><?xml version="1.0" encoding="utf-8"?>
-<ds:datastoreItem xmlns:ds="http://schemas.openxmlformats.org/officeDocument/2006/customXml" ds:itemID="{71B5D864-33E2-4805-B80D-D26E0D3F0869}">
+<ds:datastoreItem xmlns:ds="http://schemas.openxmlformats.org/officeDocument/2006/customXml" ds:itemID="{6BFE78F1-27CE-416B-BBCF-34A49A9AAF48}">
   <ds:schemaRefs>
     <ds:schemaRef ds:uri="http://schemas.openxmlformats.org/officeDocument/2006/bibliography"/>
   </ds:schemaRefs>

</xml_diff>